<commit_message>
Ignore non .m files
</commit_message>
<xml_diff>
--- a/GMM On Legion.docx
+++ b/GMM On Legion.docx
@@ -260,8 +260,10 @@
           <w:szCs w:val="18"/>
           <w:shd w:val="clear" w:color="auto" w:fill="FFFFFF"/>
         </w:rPr>
-        <w:t>4</w:t>
-      </w:r>
+        <w:t>5</w:t>
+      </w:r>
+      <w:bookmarkStart w:id="0" w:name="_GoBack"/>
+      <w:bookmarkEnd w:id="0"/>
       <w:r>
         <w:rPr>
           <w:rFonts w:ascii="Consolas" w:hAnsi="Consolas"/>
@@ -397,7 +399,6 @@
           <w:shd w:val="clear" w:color="auto" w:fill="FFFFFF"/>
         </w:rPr>
       </w:pPr>
-      <w:bookmarkStart w:id="0" w:name="_GoBack"/>
       <w:proofErr w:type="spellStart"/>
       <w:r>
         <w:rPr>
@@ -411,7 +412,6 @@
       </w:r>
       <w:proofErr w:type="spellEnd"/>
     </w:p>
-    <w:bookmarkEnd w:id="0"/>
     <w:p>
       <w:pPr>
         <w:tabs>
@@ -1960,19 +1960,11 @@
           <w:color w:val="00B050"/>
         </w:rPr>
       </w:pPr>
-      <w:proofErr w:type="spellStart"/>
-      <w:r>
-        <w:rPr>
-          <w:color w:val="00B050"/>
-        </w:rPr>
-        <w:t>rm</w:t>
-      </w:r>
-      <w:proofErr w:type="spellEnd"/>
-      <w:r>
-        <w:rPr>
-          <w:color w:val="00B050"/>
-        </w:rPr>
-        <w:t xml:space="preserve"> Job*</w:t>
+      <w:r>
+        <w:rPr>
+          <w:color w:val="00B050"/>
+        </w:rPr>
+        <w:t>rm Job*</w:t>
       </w:r>
     </w:p>
     <w:p>
@@ -1987,19 +1979,11 @@
           <w:color w:val="00B050"/>
         </w:rPr>
       </w:pPr>
-      <w:proofErr w:type="spellStart"/>
-      <w:r>
-        <w:rPr>
-          <w:color w:val="00B050"/>
-        </w:rPr>
-        <w:t>rm</w:t>
-      </w:r>
-      <w:proofErr w:type="spellEnd"/>
-      <w:r>
-        <w:rPr>
-          <w:color w:val="00B050"/>
-        </w:rPr>
-        <w:t xml:space="preserve"> -r Job*</w:t>
+      <w:r>
+        <w:rPr>
+          <w:color w:val="00B050"/>
+        </w:rPr>
+        <w:t>rm -r Job*</w:t>
       </w:r>
     </w:p>
     <w:sectPr>

</xml_diff>